<commit_message>
Relatório 8 Concluídogit add .!
</commit_message>
<xml_diff>
--- a/Relatório8/Relatorio8.docx
+++ b/Relatório8/Relatorio8.docx
@@ -298,6 +298,47 @@
           <w:rFonts w:ascii="Times New Roman" w:hAnsi="Times New Roman" w:cs="Times New Roman"/>
           <w:sz w:val="24"/>
         </w:rPr>
+        <w:t>Cainã Camargo</w:t>
+      </w:r>
+    </w:p>
+    <w:p>
+      <w:pPr>
+        <w:jc w:val="center"/>
+        <w:rPr>
+          <w:rFonts w:ascii="Times New Roman" w:hAnsi="Times New Roman" w:cs="Times New Roman"/>
+          <w:sz w:val="24"/>
+        </w:rPr>
+      </w:pPr>
+      <w:r>
+        <w:rPr>
+          <w:rFonts w:ascii="Times New Roman" w:hAnsi="Times New Roman" w:cs="Times New Roman"/>
+          <w:sz w:val="24"/>
+        </w:rPr>
+        <w:t xml:space="preserve">Caio </w:t>
+      </w:r>
+      <w:proofErr w:type="spellStart"/>
+      <w:r>
+        <w:rPr>
+          <w:rFonts w:ascii="Times New Roman" w:hAnsi="Times New Roman" w:cs="Times New Roman"/>
+          <w:sz w:val="24"/>
+        </w:rPr>
+        <w:t>Hikaru</w:t>
+      </w:r>
+      <w:proofErr w:type="spellEnd"/>
+    </w:p>
+    <w:p>
+      <w:pPr>
+        <w:jc w:val="center"/>
+        <w:rPr>
+          <w:rFonts w:ascii="Times New Roman" w:hAnsi="Times New Roman" w:cs="Times New Roman"/>
+          <w:sz w:val="24"/>
+        </w:rPr>
+      </w:pPr>
+      <w:r>
+        <w:rPr>
+          <w:rFonts w:ascii="Times New Roman" w:hAnsi="Times New Roman" w:cs="Times New Roman"/>
+          <w:sz w:val="24"/>
+        </w:rPr>
         <w:t>Luiz Guilherme das Chagas</w:t>
       </w:r>
     </w:p>
@@ -309,6 +350,22 @@
           <w:sz w:val="24"/>
         </w:rPr>
       </w:pPr>
+      <w:r>
+        <w:rPr>
+          <w:rFonts w:ascii="Times New Roman" w:hAnsi="Times New Roman" w:cs="Times New Roman"/>
+          <w:sz w:val="24"/>
+        </w:rPr>
+        <w:t xml:space="preserve">Rodrigo </w:t>
+      </w:r>
+      <w:proofErr w:type="spellStart"/>
+      <w:r>
+        <w:rPr>
+          <w:rFonts w:ascii="Times New Roman" w:hAnsi="Times New Roman" w:cs="Times New Roman"/>
+          <w:sz w:val="24"/>
+        </w:rPr>
+        <w:t>Quaglio</w:t>
+      </w:r>
+      <w:proofErr w:type="spellEnd"/>
     </w:p>
     <w:p>
       <w:pPr>
@@ -331,19 +388,11 @@
         <w:jc w:val="center"/>
         <w:rPr>
           <w:rFonts w:ascii="Times New Roman" w:hAnsi="Times New Roman" w:cs="Times New Roman"/>
-          <w:sz w:val="24"/>
-        </w:rPr>
-      </w:pPr>
-    </w:p>
-    <w:p/>
-    <w:p>
-      <w:pPr>
-        <w:jc w:val="center"/>
-        <w:rPr>
-          <w:rFonts w:ascii="Times New Roman" w:hAnsi="Times New Roman" w:cs="Times New Roman"/>
           <w:sz w:val="28"/>
         </w:rPr>
       </w:pPr>
+      <w:bookmarkStart w:id="0" w:name="_GoBack"/>
+      <w:bookmarkEnd w:id="0"/>
       <w:r>
         <w:rPr>
           <w:rFonts w:ascii="Times New Roman" w:hAnsi="Times New Roman" w:cs="Times New Roman"/>
@@ -1636,13 +1685,7 @@
         <w:rPr>
           <w:color w:val="000000" w:themeColor="text1"/>
         </w:rPr>
-        <w:t xml:space="preserve">: Linearidade de modulador de frequência. </w:t>
-      </w:r>
-      <w:r>
-        <w:rPr>
-          <w:color w:val="000000" w:themeColor="text1"/>
-        </w:rPr>
-        <w:t>CARVALHO, MUNIZ, R. Comunicações Analógicas e Digitais: 1. ed. São Paulo: Editora LTC, 2007.</w:t>
+        <w:t>: Linearidade de modulador de frequência. CARVALHO, MUNIZ, R. Comunicações Analógicas e Digitais: 1. ed. São Paulo: Editora LTC, 2007.</w:t>
       </w:r>
     </w:p>
     <w:p>
@@ -4407,14 +4450,7 @@
           <w:rFonts w:ascii="Times New Roman" w:hAnsi="Times New Roman" w:cs="Times New Roman"/>
           <w:sz w:val="24"/>
         </w:rPr>
-        <w:t xml:space="preserve"> </w:t>
-      </w:r>
-      <w:r>
-        <w:rPr>
-          <w:rFonts w:ascii="Times New Roman" w:hAnsi="Times New Roman" w:cs="Times New Roman"/>
-          <w:sz w:val="24"/>
-        </w:rPr>
-        <w:t xml:space="preserve">Com isso, a frequência instantânea varia de forma aproximadamente linear com o sinal modulador </w:t>
+        <w:t xml:space="preserve"> Com isso, a frequência instantânea varia de forma aproximadamente linear com o sinal modulador </w:t>
       </w:r>
       <w:r>
         <w:rPr>
@@ -5991,7 +6027,6 @@
           <w:rFonts w:ascii="Times New Roman" w:hAnsi="Times New Roman" w:cs="Times New Roman"/>
           <w:color w:val="000000" w:themeColor="text1"/>
           <w:sz w:val="24"/>
-          <w:lang w:val="en-US"/>
         </w:rPr>
         <w:t xml:space="preserve">BOYLESTAD, ROBERT, L; NASHELSKY, LOUIS. </w:t>
       </w:r>
@@ -6027,17 +6062,7 @@
           <w:color w:val="000000" w:themeColor="text1"/>
           <w:sz w:val="24"/>
         </w:rPr>
-        <w:t>.</w:t>
-      </w:r>
-      <w:bookmarkStart w:id="0" w:name="_GoBack"/>
-      <w:bookmarkEnd w:id="0"/>
-      <w:r>
-        <w:rPr>
-          <w:rFonts w:ascii="Times New Roman" w:hAnsi="Times New Roman" w:cs="Times New Roman"/>
-          <w:color w:val="000000" w:themeColor="text1"/>
-          <w:sz w:val="24"/>
-        </w:rPr>
-        <w:t xml:space="preserve"> Disponível</w:t>
+        <w:t>. Disponível</w:t>
       </w:r>
       <w:r>
         <w:rPr>
@@ -6208,15 +6233,7 @@
           <w:color w:val="000000" w:themeColor="text1"/>
           <w:sz w:val="24"/>
         </w:rPr>
-        <w:t>MODULAÇÃO EM FREQUÊNCIA.</w:t>
-      </w:r>
-      <w:r>
-        <w:rPr>
-          <w:rFonts w:ascii="Times New Roman" w:hAnsi="Times New Roman" w:cs="Times New Roman"/>
-          <w:color w:val="000000" w:themeColor="text1"/>
-          <w:sz w:val="24"/>
-        </w:rPr>
-        <w:t xml:space="preserve"> Disponível em: &lt;</w:t>
+        <w:t>MODULAÇÃO EM FREQUÊNCIA. Disponível em: &lt;</w:t>
       </w:r>
       <w:r>
         <w:t xml:space="preserve"> </w:t>

</xml_diff>